<commit_message>
More information about the comparison methods such as PC and GES
</commit_message>
<xml_diff>
--- a/docs/meetingnotes/meetingnote2022.12.06.docx
+++ b/docs/meetingnotes/meetingnote2022.12.06.docx
@@ -3260,6 +3260,285 @@
       </w:pPr>
       <w:r>
         <w:rPr>
+          <w:noProof/>
+          <w:lang w:eastAsia="en-US"/>
+        </w:rPr>
+        <mc:AlternateContent>
+          <mc:Choice Requires="wps">
+            <w:drawing>
+              <wp:anchor distT="0" distB="0" distL="114300" distR="114300" simplePos="0" relativeHeight="251659264" behindDoc="1" locked="0" layoutInCell="1" allowOverlap="1" wp14:anchorId="6E176285" wp14:editId="438AAFED">
+                <wp:simplePos x="0" y="0"/>
+                <wp:positionH relativeFrom="column">
+                  <wp:posOffset>3091815</wp:posOffset>
+                </wp:positionH>
+                <wp:positionV relativeFrom="paragraph">
+                  <wp:posOffset>1057275</wp:posOffset>
+                </wp:positionV>
+                <wp:extent cx="2596515" cy="1005840"/>
+                <wp:effectExtent l="0" t="0" r="6985" b="10160"/>
+                <wp:wrapSquare wrapText="bothSides"/>
+                <wp:docPr id="60" name="Text Box 60"/>
+                <wp:cNvGraphicFramePr>
+                  <a:graphicFrameLocks xmlns:a="http://schemas.openxmlformats.org/drawingml/2006/main"/>
+                </wp:cNvGraphicFramePr>
+                <a:graphic xmlns:a="http://schemas.openxmlformats.org/drawingml/2006/main">
+                  <a:graphicData uri="http://schemas.microsoft.com/office/word/2010/wordprocessingShape">
+                    <wps:wsp>
+                      <wps:cNvSpPr txBox="1">
+                        <a:spLocks noChangeArrowheads="1"/>
+                      </wps:cNvSpPr>
+                      <wps:spPr bwMode="auto">
+                        <a:xfrm>
+                          <a:off x="0" y="0"/>
+                          <a:ext cx="2596515" cy="1005840"/>
+                        </a:xfrm>
+                        <a:prstGeom prst="rect">
+                          <a:avLst/>
+                        </a:prstGeom>
+                        <a:solidFill>
+                          <a:srgbClr val="FFFFFF"/>
+                        </a:solidFill>
+                        <a:ln w="9525">
+                          <a:solidFill>
+                            <a:srgbClr val="000000"/>
+                          </a:solidFill>
+                          <a:miter lim="800000"/>
+                          <a:headEnd/>
+                          <a:tailEnd/>
+                        </a:ln>
+                      </wps:spPr>
+                      <wps:txbx>
+                        <w:txbxContent>
+                          <w:p>
+                            <w:pPr>
+                              <w:contextualSpacing/>
+                              <w:jc w:val="both"/>
+                              <w:rPr>
+                                <w:b/>
+                                <w:noProof/>
+                                <w:sz w:val="18"/>
+                                <w:szCs w:val="18"/>
+                              </w:rPr>
+                            </w:pPr>
+                            <w:r>
+                              <w:rPr>
+                                <w:b/>
+                                <w:noProof/>
+                                <w:sz w:val="18"/>
+                                <w:szCs w:val="18"/>
+                              </w:rPr>
+                              <w:t>Table 2</w:t>
+                            </w:r>
+                            <w:r>
+                              <w:rPr>
+                                <w:b/>
+                                <w:noProof/>
+                                <w:sz w:val="18"/>
+                                <w:szCs w:val="18"/>
+                              </w:rPr>
+                              <w:t>.</w:t>
+                            </w:r>
+                            <w:r>
+                              <w:rPr>
+                                <w:noProof/>
+                                <w:sz w:val="18"/>
+                                <w:szCs w:val="18"/>
+                              </w:rPr>
+                              <w:t xml:space="preserve"> </w:t>
+                            </w:r>
+                            <w:r>
+                              <w:rPr>
+                                <w:rFonts w:eastAsia="MS Mincho"/>
+                                <w:sz w:val="18"/>
+                                <w:szCs w:val="18"/>
+                              </w:rPr>
+                              <w:t>Methods for Aim 1.</w:t>
+                            </w:r>
+                          </w:p>
+                          <w:p>
+                            <w:pPr>
+                              <w:pStyle w:val="Geneva"/>
+                            </w:pPr>
+                            <w:r>
+                              <w:rPr>
+                                <w:noProof/>
+                              </w:rPr>
+                              <w:drawing>
+                                <wp:inline distT="0" distB="0" distL="0" distR="0" wp14:anchorId="5A402156" wp14:editId="694BC0D3">
+                                  <wp:extent cx="2404745" cy="760095"/>
+                                  <wp:effectExtent l="0" t="0" r="0" b="1905"/>
+                                  <wp:docPr id="5" name="Picture 5"/>
+                                  <wp:cNvGraphicFramePr>
+                                    <a:graphicFrameLocks xmlns:a="http://schemas.openxmlformats.org/drawingml/2006/main" noChangeAspect="1"/>
+                                  </wp:cNvGraphicFramePr>
+                                  <a:graphic xmlns:a="http://schemas.openxmlformats.org/drawingml/2006/main">
+                                    <a:graphicData uri="http://schemas.openxmlformats.org/drawingml/2006/picture">
+                                      <pic:pic xmlns:pic="http://schemas.openxmlformats.org/drawingml/2006/picture">
+                                        <pic:nvPicPr>
+                                          <pic:cNvPr id="5" name="Picture 5"/>
+                                          <pic:cNvPicPr/>
+                                        </pic:nvPicPr>
+                                        <pic:blipFill>
+                                          <a:blip r:embed="rId5">
+                                            <a:extLst>
+                                              <a:ext uri="{28A0092B-C50C-407E-A947-70E740481C1C}">
+                                                <a14:useLocalDpi xmlns:a14="http://schemas.microsoft.com/office/drawing/2010/main" val="0"/>
+                                              </a:ext>
+                                            </a:extLst>
+                                          </a:blip>
+                                          <a:stretch>
+                                            <a:fillRect/>
+                                          </a:stretch>
+                                        </pic:blipFill>
+                                        <pic:spPr>
+                                          <a:xfrm>
+                                            <a:off x="0" y="0"/>
+                                            <a:ext cx="2404745" cy="760095"/>
+                                          </a:xfrm>
+                                          <a:prstGeom prst="rect">
+                                            <a:avLst/>
+                                          </a:prstGeom>
+                                        </pic:spPr>
+                                      </pic:pic>
+                                    </a:graphicData>
+                                  </a:graphic>
+                                </wp:inline>
+                              </w:drawing>
+                            </w:r>
+                          </w:p>
+                        </w:txbxContent>
+                      </wps:txbx>
+                      <wps:bodyPr rot="0" vert="horz" wrap="square" lIns="91440" tIns="45720" rIns="91440" bIns="45720" anchor="t" anchorCtr="0" upright="1">
+                        <a:noAutofit/>
+                      </wps:bodyPr>
+                    </wps:wsp>
+                  </a:graphicData>
+                </a:graphic>
+                <wp14:sizeRelH relativeFrom="page">
+                  <wp14:pctWidth>0</wp14:pctWidth>
+                </wp14:sizeRelH>
+                <wp14:sizeRelV relativeFrom="page">
+                  <wp14:pctHeight>0</wp14:pctHeight>
+                </wp14:sizeRelV>
+              </wp:anchor>
+            </w:drawing>
+          </mc:Choice>
+          <mc:Fallback>
+            <w:pict>
+              <v:shapetype w14:anchorId="6E176285" id="_x0000_t202" coordsize="21600,21600" o:spt="202" path="m,l,21600r21600,l21600,xe">
+                <v:stroke joinstyle="miter"/>
+                <v:path gradientshapeok="t" o:connecttype="rect"/>
+              </v:shapetype>
+              <v:shape id="Text Box 60" o:spid="_x0000_s1026" type="#_x0000_t202" style="position:absolute;margin-left:243.45pt;margin-top:83.25pt;width:204.45pt;height:79.2pt;z-index:-251657216;visibility:visible;mso-wrap-style:square;mso-width-percent:0;mso-height-percent:0;mso-wrap-distance-left:9pt;mso-wrap-distance-top:0;mso-wrap-distance-right:9pt;mso-wrap-distance-bottom:0;mso-position-horizontal:absolute;mso-position-horizontal-relative:text;mso-position-vertical:absolute;mso-position-vertical-relative:text;mso-width-percent:0;mso-height-percent:0;mso-width-relative:page;mso-height-relative:page;v-text-anchor:top" o:gfxdata="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">
+                <v:textbox>
+                  <w:txbxContent>
+                    <w:p>
+                      <w:pPr>
+                        <w:contextualSpacing/>
+                        <w:jc w:val="both"/>
+                        <w:rPr>
+                          <w:b/>
+                          <w:noProof/>
+                          <w:sz w:val="18"/>
+                          <w:szCs w:val="18"/>
+                        </w:rPr>
+                      </w:pPr>
+                      <w:r>
+                        <w:rPr>
+                          <w:b/>
+                          <w:noProof/>
+                          <w:sz w:val="18"/>
+                          <w:szCs w:val="18"/>
+                        </w:rPr>
+                        <w:t>Table 2</w:t>
+                      </w:r>
+                      <w:r>
+                        <w:rPr>
+                          <w:b/>
+                          <w:noProof/>
+                          <w:sz w:val="18"/>
+                          <w:szCs w:val="18"/>
+                        </w:rPr>
+                        <w:t>.</w:t>
+                      </w:r>
+                      <w:r>
+                        <w:rPr>
+                          <w:noProof/>
+                          <w:sz w:val="18"/>
+                          <w:szCs w:val="18"/>
+                        </w:rPr>
+                        <w:t xml:space="preserve"> </w:t>
+                      </w:r>
+                      <w:r>
+                        <w:rPr>
+                          <w:rFonts w:eastAsia="MS Mincho"/>
+                          <w:sz w:val="18"/>
+                          <w:szCs w:val="18"/>
+                        </w:rPr>
+                        <w:t>Methods for Aim 1.</w:t>
+                      </w:r>
+                    </w:p>
+                    <w:p>
+                      <w:pPr>
+                        <w:pStyle w:val="Geneva"/>
+                      </w:pPr>
+                      <w:r>
+                        <w:rPr>
+                          <w:noProof/>
+                        </w:rPr>
+                        <w:drawing>
+                          <wp:inline distT="0" distB="0" distL="0" distR="0" wp14:anchorId="5A402156" wp14:editId="694BC0D3">
+                            <wp:extent cx="2404745" cy="760095"/>
+                            <wp:effectExtent l="0" t="0" r="0" b="1905"/>
+                            <wp:docPr id="5" name="Picture 5"/>
+                            <wp:cNvGraphicFramePr>
+                              <a:graphicFrameLocks xmlns:a="http://schemas.openxmlformats.org/drawingml/2006/main" noChangeAspect="1"/>
+                            </wp:cNvGraphicFramePr>
+                            <a:graphic xmlns:a="http://schemas.openxmlformats.org/drawingml/2006/main">
+                              <a:graphicData uri="http://schemas.openxmlformats.org/drawingml/2006/picture">
+                                <pic:pic xmlns:pic="http://schemas.openxmlformats.org/drawingml/2006/picture">
+                                  <pic:nvPicPr>
+                                    <pic:cNvPr id="5" name="Picture 5"/>
+                                    <pic:cNvPicPr/>
+                                  </pic:nvPicPr>
+                                  <pic:blipFill>
+                                    <a:blip r:embed="rId5">
+                                      <a:extLst>
+                                        <a:ext uri="{28A0092B-C50C-407E-A947-70E740481C1C}">
+                                          <a14:useLocalDpi xmlns:a14="http://schemas.microsoft.com/office/drawing/2010/main" val="0"/>
+                                        </a:ext>
+                                      </a:extLst>
+                                    </a:blip>
+                                    <a:stretch>
+                                      <a:fillRect/>
+                                    </a:stretch>
+                                  </pic:blipFill>
+                                  <pic:spPr>
+                                    <a:xfrm>
+                                      <a:off x="0" y="0"/>
+                                      <a:ext cx="2404745" cy="760095"/>
+                                    </a:xfrm>
+                                    <a:prstGeom prst="rect">
+                                      <a:avLst/>
+                                    </a:prstGeom>
+                                  </pic:spPr>
+                                </pic:pic>
+                              </a:graphicData>
+                            </a:graphic>
+                          </wp:inline>
+                        </w:drawing>
+                      </w:r>
+                    </w:p>
+                  </w:txbxContent>
+                </v:textbox>
+                <w10:wrap type="square"/>
+              </v:shape>
+            </w:pict>
+          </mc:Fallback>
+        </mc:AlternateContent>
+      </w:r>
+      <w:r>
+        <w:rPr>
           <w:sz w:val="24"/>
           <w:szCs w:val="24"/>
         </w:rPr>
@@ -3298,7 +3577,60 @@
           <w:sz w:val="24"/>
           <w:szCs w:val="24"/>
         </w:rPr>
-        <w:t xml:space="preserve">. You could also compare the results of learning using our interactive risk factors learner and using other traditional methods. </w:t>
+        <w:t xml:space="preserve">. </w:t>
+      </w:r>
+      <w:r>
+        <w:rPr>
+          <w:sz w:val="24"/>
+          <w:szCs w:val="24"/>
+          <w:highlight w:val="yellow"/>
+        </w:rPr>
+        <w:t>You could also compare the results of learning using our interactive risk factors learner and using other traditional methods</w:t>
+      </w:r>
+      <w:r>
+        <w:rPr>
+          <w:sz w:val="24"/>
+          <w:szCs w:val="24"/>
+        </w:rPr>
+        <w:t>.</w:t>
+      </w:r>
+      <w:r>
+        <w:rPr>
+          <w:sz w:val="24"/>
+          <w:szCs w:val="24"/>
+        </w:rPr>
+        <w:t xml:space="preserve"> </w:t>
+      </w:r>
+      <w:r>
+        <w:rPr>
+          <w:sz w:val="24"/>
+          <w:szCs w:val="24"/>
+          <w:highlight w:val="yellow"/>
+        </w:rPr>
+        <w:t>The comparison methods could include the following causal learning methods as showing in the table 2.</w:t>
+      </w:r>
+      <w:r>
+        <w:rPr>
+          <w:sz w:val="24"/>
+          <w:szCs w:val="24"/>
+          <w:highlight w:val="yellow"/>
+        </w:rPr>
+        <w:t xml:space="preserve"> </w:t>
+      </w:r>
+      <w:r>
+        <w:rPr>
+          <w:sz w:val="24"/>
+          <w:szCs w:val="24"/>
+          <w:highlight w:val="yellow"/>
+        </w:rPr>
+        <w:t>These methods can be obtained freely via CCD ( Pitt Center for Causal Discovery).</w:t>
+      </w:r>
+      <w:r>
+        <w:rPr>
+          <w:sz w:val="24"/>
+          <w:szCs w:val="24"/>
+        </w:rPr>
+        <w:t xml:space="preserve"> </w:t>
       </w:r>
       <w:r>
         <w:rPr>
@@ -3338,6 +3670,14 @@
           <w:szCs w:val="24"/>
         </w:rPr>
       </w:pPr>
+    </w:p>
+    <w:p>
+      <w:pPr>
+        <w:rPr>
+          <w:sz w:val="24"/>
+          <w:szCs w:val="24"/>
+        </w:rPr>
+      </w:pPr>
       <w:r>
         <w:rPr>
           <w:sz w:val="24"/>
@@ -3388,6 +3728,7 @@
           <w:sz w:val="24"/>
           <w:szCs w:val="24"/>
         </w:rPr>
+        <w:lastRenderedPageBreak/>
         <w:t xml:space="preserve">Not much prior knowledge is required to understand your readme. </w:t>
       </w:r>
     </w:p>
@@ -3433,7 +3774,6 @@
           <w:sz w:val="24"/>
           <w:szCs w:val="24"/>
         </w:rPr>
-        <w:lastRenderedPageBreak/>
         <w:t>(Maybe) Any visuals that have already been created available for readme?</w:t>
       </w:r>
     </w:p>
@@ -4678,6 +5018,21 @@
     <w:basedOn w:val="DefaultParagraphFont"/>
     <w:rsid w:val="006A5730"/>
   </w:style>
+  <w:style w:type="paragraph" w:customStyle="1" w:styleId="Geneva">
+    <w:name w:val="Geneva"/>
+    <w:basedOn w:val="Normal"/>
+    <w:rsid w:val="006A7AB7"/>
+    <w:pPr>
+      <w:autoSpaceDE w:val="0"/>
+      <w:autoSpaceDN w:val="0"/>
+      <w:spacing w:after="0" w:line="240" w:lineRule="auto"/>
+    </w:pPr>
+    <w:rPr>
+      <w:rFonts w:ascii="Geneva" w:eastAsia="Times New Roman" w:hAnsi="Geneva" w:cs="Times New Roman"/>
+      <w:sz w:val="20"/>
+      <w:szCs w:val="20"/>
+    </w:rPr>
+  </w:style>
 </w:styles>
 </file>
 

</xml_diff>